<commit_message>
agg gantt & analisi
</commit_message>
<xml_diff>
--- a/01_Analisi/Fase_di_analisi.docx
+++ b/01_Analisi/Fase_di_analisi.docx
@@ -1437,6 +1437,1527 @@
       <w:bookmarkEnd w:id="4"/>
       <w:bookmarkEnd w:id="5"/>
     </w:p>
+    <w:tbl>
+      <w:tblPr>
+        <w:tblStyle w:val="Grigliatabella"/>
+        <w:tblW w:w="0" w:type="auto"/>
+        <w:tblInd w:w="360" w:type="dxa"/>
+        <w:tblLook w:val="04A0" w:firstRow="1" w:lastRow="0" w:firstColumn="1" w:lastColumn="0" w:noHBand="0" w:noVBand="1"/>
+      </w:tblPr>
+      <w:tblGrid>
+        <w:gridCol w:w="4630"/>
+        <w:gridCol w:w="4638"/>
+      </w:tblGrid>
+      <w:tr>
+        <w:tc>
+          <w:tcPr>
+            <w:tcW w:w="4814" w:type="dxa"/>
+          </w:tcPr>
+          <w:p>
+            <w:pPr>
+              <w:pStyle w:val="StileSommario"/>
+              <w:numPr>
+                <w:ilvl w:val="0"/>
+                <w:numId w:val="0"/>
+              </w:numPr>
+            </w:pPr>
+            <w:r>
+              <w:t>Id</w:t>
+            </w:r>
+          </w:p>
+        </w:tc>
+        <w:tc>
+          <w:tcPr>
+            <w:tcW w:w="4814" w:type="dxa"/>
+          </w:tcPr>
+          <w:p>
+            <w:pPr>
+              <w:pStyle w:val="StileSommario"/>
+              <w:numPr>
+                <w:ilvl w:val="0"/>
+                <w:numId w:val="0"/>
+              </w:numPr>
+              <w:rPr>
+                <w:b w:val="0"/>
+              </w:rPr>
+            </w:pPr>
+            <w:r>
+              <w:rPr>
+                <w:b w:val="0"/>
+              </w:rPr>
+              <w:t>RF-001</w:t>
+            </w:r>
+          </w:p>
+        </w:tc>
+      </w:tr>
+      <w:tr>
+        <w:tc>
+          <w:tcPr>
+            <w:tcW w:w="4814" w:type="dxa"/>
+          </w:tcPr>
+          <w:p>
+            <w:pPr>
+              <w:pStyle w:val="StileSommario"/>
+              <w:numPr>
+                <w:ilvl w:val="0"/>
+                <w:numId w:val="0"/>
+              </w:numPr>
+            </w:pPr>
+            <w:r>
+              <w:t>Nome</w:t>
+            </w:r>
+          </w:p>
+        </w:tc>
+        <w:tc>
+          <w:tcPr>
+            <w:tcW w:w="4814" w:type="dxa"/>
+          </w:tcPr>
+          <w:p>
+            <w:pPr>
+              <w:pStyle w:val="StileSommario"/>
+              <w:numPr>
+                <w:ilvl w:val="0"/>
+                <w:numId w:val="0"/>
+              </w:numPr>
+              <w:rPr>
+                <w:b w:val="0"/>
+              </w:rPr>
+            </w:pPr>
+            <w:r>
+              <w:rPr>
+                <w:b w:val="0"/>
+              </w:rPr>
+              <w:t>Inserimento datasheet in pdf</w:t>
+            </w:r>
+          </w:p>
+        </w:tc>
+      </w:tr>
+      <w:tr>
+        <w:tc>
+          <w:tcPr>
+            <w:tcW w:w="4814" w:type="dxa"/>
+          </w:tcPr>
+          <w:p>
+            <w:pPr>
+              <w:pStyle w:val="StileSommario"/>
+              <w:numPr>
+                <w:ilvl w:val="0"/>
+                <w:numId w:val="0"/>
+              </w:numPr>
+            </w:pPr>
+            <w:r>
+              <w:t>Priorità</w:t>
+            </w:r>
+          </w:p>
+        </w:tc>
+        <w:tc>
+          <w:tcPr>
+            <w:tcW w:w="4814" w:type="dxa"/>
+          </w:tcPr>
+          <w:p>
+            <w:pPr>
+              <w:pStyle w:val="StileSommario"/>
+              <w:numPr>
+                <w:ilvl w:val="0"/>
+                <w:numId w:val="0"/>
+              </w:numPr>
+              <w:rPr>
+                <w:b w:val="0"/>
+              </w:rPr>
+            </w:pPr>
+            <w:r>
+              <w:rPr>
+                <w:b w:val="0"/>
+              </w:rPr>
+              <w:t>1</w:t>
+            </w:r>
+          </w:p>
+        </w:tc>
+      </w:tr>
+      <w:tr>
+        <w:tc>
+          <w:tcPr>
+            <w:tcW w:w="4814" w:type="dxa"/>
+          </w:tcPr>
+          <w:p>
+            <w:pPr>
+              <w:pStyle w:val="StileSommario"/>
+              <w:numPr>
+                <w:ilvl w:val="0"/>
+                <w:numId w:val="0"/>
+              </w:numPr>
+            </w:pPr>
+            <w:r>
+              <w:t>Versione</w:t>
+            </w:r>
+          </w:p>
+        </w:tc>
+        <w:tc>
+          <w:tcPr>
+            <w:tcW w:w="4814" w:type="dxa"/>
+          </w:tcPr>
+          <w:p>
+            <w:pPr>
+              <w:pStyle w:val="StileSommario"/>
+              <w:numPr>
+                <w:ilvl w:val="0"/>
+                <w:numId w:val="0"/>
+              </w:numPr>
+              <w:rPr>
+                <w:b w:val="0"/>
+              </w:rPr>
+            </w:pPr>
+            <w:r>
+              <w:rPr>
+                <w:b w:val="0"/>
+              </w:rPr>
+              <w:t>1</w:t>
+            </w:r>
+          </w:p>
+        </w:tc>
+      </w:tr>
+      <w:tr>
+        <w:tc>
+          <w:tcPr>
+            <w:tcW w:w="4814" w:type="dxa"/>
+          </w:tcPr>
+          <w:p>
+            <w:pPr>
+              <w:pStyle w:val="StileSommario"/>
+              <w:numPr>
+                <w:ilvl w:val="0"/>
+                <w:numId w:val="0"/>
+              </w:numPr>
+            </w:pPr>
+            <w:r>
+              <w:t>Note</w:t>
+            </w:r>
+          </w:p>
+        </w:tc>
+        <w:tc>
+          <w:tcPr>
+            <w:tcW w:w="4814" w:type="dxa"/>
+          </w:tcPr>
+          <w:p>
+            <w:pPr>
+              <w:pStyle w:val="StileSommario"/>
+              <w:numPr>
+                <w:ilvl w:val="0"/>
+                <w:numId w:val="0"/>
+              </w:numPr>
+              <w:rPr>
+                <w:b w:val="0"/>
+              </w:rPr>
+            </w:pPr>
+            <w:r>
+              <w:rPr>
+                <w:b w:val="0"/>
+              </w:rPr>
+              <w:t>L’utente deve aver effettuato il login</w:t>
+            </w:r>
+            <w:r>
+              <w:rPr>
+                <w:b w:val="0"/>
+              </w:rPr>
+              <w:t xml:space="preserve"> ed avere il permesso di scrittura</w:t>
+            </w:r>
+            <w:r>
+              <w:rPr>
+                <w:b w:val="0"/>
+              </w:rPr>
+              <w:t>.</w:t>
+            </w:r>
+          </w:p>
+        </w:tc>
+      </w:tr>
+      <w:tr>
+        <w:tc>
+          <w:tcPr>
+            <w:tcW w:w="4814" w:type="dxa"/>
+          </w:tcPr>
+          <w:p>
+            <w:pPr>
+              <w:pStyle w:val="StileSommario"/>
+              <w:numPr>
+                <w:ilvl w:val="0"/>
+                <w:numId w:val="0"/>
+              </w:numPr>
+            </w:pPr>
+            <w:r>
+              <w:t>Input</w:t>
+            </w:r>
+          </w:p>
+        </w:tc>
+        <w:tc>
+          <w:tcPr>
+            <w:tcW w:w="4814" w:type="dxa"/>
+          </w:tcPr>
+          <w:p>
+            <w:pPr>
+              <w:pStyle w:val="StileSommario"/>
+              <w:numPr>
+                <w:ilvl w:val="0"/>
+                <w:numId w:val="0"/>
+              </w:numPr>
+              <w:rPr>
+                <w:b w:val="0"/>
+              </w:rPr>
+            </w:pPr>
+            <w:r>
+              <w:rPr>
+                <w:b w:val="0"/>
+              </w:rPr>
+              <w:t xml:space="preserve">Maschera di inserimento datasheet </w:t>
+            </w:r>
+          </w:p>
+        </w:tc>
+      </w:tr>
+      <w:tr>
+        <w:tc>
+          <w:tcPr>
+            <w:tcW w:w="4814" w:type="dxa"/>
+          </w:tcPr>
+          <w:p>
+            <w:pPr>
+              <w:pStyle w:val="StileSommario"/>
+              <w:numPr>
+                <w:ilvl w:val="0"/>
+                <w:numId w:val="0"/>
+              </w:numPr>
+            </w:pPr>
+            <w:r>
+              <w:t>Processo</w:t>
+            </w:r>
+          </w:p>
+        </w:tc>
+        <w:tc>
+          <w:tcPr>
+            <w:tcW w:w="4814" w:type="dxa"/>
+          </w:tcPr>
+          <w:p>
+            <w:pPr>
+              <w:pStyle w:val="StileSommario"/>
+              <w:numPr>
+                <w:ilvl w:val="0"/>
+                <w:numId w:val="0"/>
+              </w:numPr>
+              <w:rPr>
+                <w:b w:val="0"/>
+              </w:rPr>
+            </w:pPr>
+            <w:r>
+              <w:rPr>
+                <w:b w:val="0"/>
+              </w:rPr>
+              <w:t>L’utente inserisce il file, se ha estensione ‘.pdf’ viene caricato altrimenti viene visualizzato un messaggio d’errore</w:t>
+            </w:r>
+            <w:r>
+              <w:rPr>
+                <w:b w:val="0"/>
+              </w:rPr>
+              <w:t>.</w:t>
+            </w:r>
+          </w:p>
+        </w:tc>
+      </w:tr>
+      <w:tr>
+        <w:tc>
+          <w:tcPr>
+            <w:tcW w:w="4814" w:type="dxa"/>
+          </w:tcPr>
+          <w:p>
+            <w:pPr>
+              <w:pStyle w:val="StileSommario"/>
+              <w:numPr>
+                <w:ilvl w:val="0"/>
+                <w:numId w:val="0"/>
+              </w:numPr>
+            </w:pPr>
+            <w:r>
+              <w:t>Output</w:t>
+            </w:r>
+          </w:p>
+        </w:tc>
+        <w:tc>
+          <w:tcPr>
+            <w:tcW w:w="4814" w:type="dxa"/>
+          </w:tcPr>
+          <w:p>
+            <w:pPr>
+              <w:pStyle w:val="StileSommario"/>
+              <w:numPr>
+                <w:ilvl w:val="0"/>
+                <w:numId w:val="0"/>
+              </w:numPr>
+              <w:rPr>
+                <w:b w:val="0"/>
+              </w:rPr>
+            </w:pPr>
+            <w:r>
+              <w:rPr>
+                <w:b w:val="0"/>
+              </w:rPr>
+              <w:t>File .pdf caricato e salvato nel database.</w:t>
+            </w:r>
+          </w:p>
+        </w:tc>
+      </w:tr>
+    </w:tbl>
+    <w:p>
+      <w:pPr>
+        <w:rPr>
+          <w:rFonts w:ascii="Arial" w:hAnsi="Arial" w:cs="Arial"/>
+          <w:b/>
+          <w:sz w:val="20"/>
+          <w:szCs w:val="20"/>
+          <w:lang w:eastAsia="it-IT"/>
+        </w:rPr>
+      </w:pPr>
+    </w:p>
+    <w:tbl>
+      <w:tblPr>
+        <w:tblStyle w:val="Grigliatabella"/>
+        <w:tblW w:w="0" w:type="auto"/>
+        <w:tblInd w:w="360" w:type="dxa"/>
+        <w:tblLook w:val="04A0" w:firstRow="1" w:lastRow="0" w:firstColumn="1" w:lastColumn="0" w:noHBand="0" w:noVBand="1"/>
+      </w:tblPr>
+      <w:tblGrid>
+        <w:gridCol w:w="4624"/>
+        <w:gridCol w:w="4644"/>
+      </w:tblGrid>
+      <w:tr>
+        <w:tc>
+          <w:tcPr>
+            <w:tcW w:w="4814" w:type="dxa"/>
+          </w:tcPr>
+          <w:p>
+            <w:pPr>
+              <w:pStyle w:val="StileSommario"/>
+              <w:numPr>
+                <w:ilvl w:val="0"/>
+                <w:numId w:val="0"/>
+              </w:numPr>
+            </w:pPr>
+            <w:r>
+              <w:t>Id</w:t>
+            </w:r>
+          </w:p>
+        </w:tc>
+        <w:tc>
+          <w:tcPr>
+            <w:tcW w:w="4814" w:type="dxa"/>
+          </w:tcPr>
+          <w:p>
+            <w:pPr>
+              <w:pStyle w:val="StileSommario"/>
+              <w:numPr>
+                <w:ilvl w:val="0"/>
+                <w:numId w:val="0"/>
+              </w:numPr>
+              <w:rPr>
+                <w:b w:val="0"/>
+              </w:rPr>
+            </w:pPr>
+            <w:r>
+              <w:rPr>
+                <w:b w:val="0"/>
+              </w:rPr>
+              <w:t>RF</w:t>
+            </w:r>
+            <w:r>
+              <w:rPr>
+                <w:b w:val="0"/>
+              </w:rPr>
+              <w:t>-002</w:t>
+            </w:r>
+          </w:p>
+        </w:tc>
+      </w:tr>
+      <w:tr>
+        <w:tc>
+          <w:tcPr>
+            <w:tcW w:w="4814" w:type="dxa"/>
+          </w:tcPr>
+          <w:p>
+            <w:pPr>
+              <w:pStyle w:val="StileSommario"/>
+              <w:numPr>
+                <w:ilvl w:val="0"/>
+                <w:numId w:val="0"/>
+              </w:numPr>
+            </w:pPr>
+            <w:r>
+              <w:t>Nome</w:t>
+            </w:r>
+          </w:p>
+        </w:tc>
+        <w:tc>
+          <w:tcPr>
+            <w:tcW w:w="4814" w:type="dxa"/>
+          </w:tcPr>
+          <w:p>
+            <w:pPr>
+              <w:pStyle w:val="StileSommario"/>
+              <w:numPr>
+                <w:ilvl w:val="0"/>
+                <w:numId w:val="0"/>
+              </w:numPr>
+              <w:rPr>
+                <w:b w:val="0"/>
+              </w:rPr>
+            </w:pPr>
+            <w:r>
+              <w:rPr>
+                <w:b w:val="0"/>
+              </w:rPr>
+              <w:t>Cataloga</w:t>
+            </w:r>
+            <w:r>
+              <w:rPr>
+                <w:b w:val="0"/>
+              </w:rPr>
+              <w:t>zione degli elementi mediante acquisizione video.</w:t>
+            </w:r>
+          </w:p>
+        </w:tc>
+      </w:tr>
+      <w:tr>
+        <w:tc>
+          <w:tcPr>
+            <w:tcW w:w="4814" w:type="dxa"/>
+          </w:tcPr>
+          <w:p>
+            <w:pPr>
+              <w:pStyle w:val="StileSommario"/>
+              <w:numPr>
+                <w:ilvl w:val="0"/>
+                <w:numId w:val="0"/>
+              </w:numPr>
+            </w:pPr>
+            <w:r>
+              <w:t>Priorità</w:t>
+            </w:r>
+          </w:p>
+        </w:tc>
+        <w:tc>
+          <w:tcPr>
+            <w:tcW w:w="4814" w:type="dxa"/>
+          </w:tcPr>
+          <w:p>
+            <w:pPr>
+              <w:pStyle w:val="StileSommario"/>
+              <w:numPr>
+                <w:ilvl w:val="0"/>
+                <w:numId w:val="0"/>
+              </w:numPr>
+              <w:rPr>
+                <w:b w:val="0"/>
+              </w:rPr>
+            </w:pPr>
+            <w:r>
+              <w:rPr>
+                <w:b w:val="0"/>
+              </w:rPr>
+              <w:t>1</w:t>
+            </w:r>
+          </w:p>
+        </w:tc>
+      </w:tr>
+      <w:tr>
+        <w:tc>
+          <w:tcPr>
+            <w:tcW w:w="4814" w:type="dxa"/>
+          </w:tcPr>
+          <w:p>
+            <w:pPr>
+              <w:pStyle w:val="StileSommario"/>
+              <w:numPr>
+                <w:ilvl w:val="0"/>
+                <w:numId w:val="0"/>
+              </w:numPr>
+            </w:pPr>
+            <w:r>
+              <w:t>Versione</w:t>
+            </w:r>
+          </w:p>
+        </w:tc>
+        <w:tc>
+          <w:tcPr>
+            <w:tcW w:w="4814" w:type="dxa"/>
+          </w:tcPr>
+          <w:p>
+            <w:pPr>
+              <w:pStyle w:val="StileSommario"/>
+              <w:numPr>
+                <w:ilvl w:val="0"/>
+                <w:numId w:val="0"/>
+              </w:numPr>
+              <w:rPr>
+                <w:b w:val="0"/>
+              </w:rPr>
+            </w:pPr>
+            <w:r>
+              <w:rPr>
+                <w:b w:val="0"/>
+              </w:rPr>
+              <w:t>1</w:t>
+            </w:r>
+          </w:p>
+        </w:tc>
+      </w:tr>
+      <w:tr>
+        <w:tc>
+          <w:tcPr>
+            <w:tcW w:w="4814" w:type="dxa"/>
+          </w:tcPr>
+          <w:p>
+            <w:pPr>
+              <w:pStyle w:val="StileSommario"/>
+              <w:numPr>
+                <w:ilvl w:val="0"/>
+                <w:numId w:val="0"/>
+              </w:numPr>
+            </w:pPr>
+            <w:r>
+              <w:t>Note</w:t>
+            </w:r>
+          </w:p>
+        </w:tc>
+        <w:tc>
+          <w:tcPr>
+            <w:tcW w:w="4814" w:type="dxa"/>
+          </w:tcPr>
+          <w:p>
+            <w:pPr>
+              <w:pStyle w:val="StileSommario"/>
+              <w:numPr>
+                <w:ilvl w:val="0"/>
+                <w:numId w:val="0"/>
+              </w:numPr>
+              <w:rPr>
+                <w:b w:val="0"/>
+              </w:rPr>
+            </w:pPr>
+            <w:r>
+              <w:rPr>
+                <w:b w:val="0"/>
+              </w:rPr>
+              <w:t>L’utente deve aver effettuato il login</w:t>
+            </w:r>
+            <w:r>
+              <w:rPr>
+                <w:b w:val="0"/>
+              </w:rPr>
+              <w:t xml:space="preserve"> ed avere il permesso di scrittura</w:t>
+            </w:r>
+            <w:r>
+              <w:rPr>
+                <w:b w:val="0"/>
+              </w:rPr>
+              <w:t>.</w:t>
+            </w:r>
+          </w:p>
+        </w:tc>
+      </w:tr>
+      <w:tr>
+        <w:tc>
+          <w:tcPr>
+            <w:tcW w:w="4814" w:type="dxa"/>
+          </w:tcPr>
+          <w:p>
+            <w:pPr>
+              <w:pStyle w:val="StileSommario"/>
+              <w:numPr>
+                <w:ilvl w:val="0"/>
+                <w:numId w:val="0"/>
+              </w:numPr>
+            </w:pPr>
+            <w:r>
+              <w:t>Input</w:t>
+            </w:r>
+          </w:p>
+        </w:tc>
+        <w:tc>
+          <w:tcPr>
+            <w:tcW w:w="4814" w:type="dxa"/>
+          </w:tcPr>
+          <w:p>
+            <w:pPr>
+              <w:pStyle w:val="StileSommario"/>
+              <w:numPr>
+                <w:ilvl w:val="0"/>
+                <w:numId w:val="0"/>
+              </w:numPr>
+              <w:rPr>
+                <w:b w:val="0"/>
+              </w:rPr>
+            </w:pPr>
+            <w:r>
+              <w:rPr>
+                <w:b w:val="0"/>
+              </w:rPr>
+              <w:t xml:space="preserve">Maschera di </w:t>
+            </w:r>
+            <w:r>
+              <w:rPr>
+                <w:b w:val="0"/>
+              </w:rPr>
+              <w:t>inserimento video</w:t>
+            </w:r>
+          </w:p>
+        </w:tc>
+      </w:tr>
+      <w:tr>
+        <w:tc>
+          <w:tcPr>
+            <w:tcW w:w="4814" w:type="dxa"/>
+          </w:tcPr>
+          <w:p>
+            <w:pPr>
+              <w:pStyle w:val="StileSommario"/>
+              <w:numPr>
+                <w:ilvl w:val="0"/>
+                <w:numId w:val="0"/>
+              </w:numPr>
+            </w:pPr>
+            <w:r>
+              <w:t>Processo</w:t>
+            </w:r>
+          </w:p>
+        </w:tc>
+        <w:tc>
+          <w:tcPr>
+            <w:tcW w:w="4814" w:type="dxa"/>
+          </w:tcPr>
+          <w:p>
+            <w:pPr>
+              <w:pStyle w:val="StileSommario"/>
+              <w:numPr>
+                <w:ilvl w:val="0"/>
+                <w:numId w:val="0"/>
+              </w:numPr>
+              <w:rPr>
+                <w:b w:val="0"/>
+              </w:rPr>
+            </w:pPr>
+            <w:r>
+              <w:rPr>
+                <w:b w:val="0"/>
+              </w:rPr>
+              <w:t>L’utente inserisce il file, se è un file video viene caricato altrimenti viene visualizzato un messaggio di errore.</w:t>
+            </w:r>
+          </w:p>
+        </w:tc>
+      </w:tr>
+      <w:tr>
+        <w:tc>
+          <w:tcPr>
+            <w:tcW w:w="4814" w:type="dxa"/>
+          </w:tcPr>
+          <w:p>
+            <w:pPr>
+              <w:pStyle w:val="StileSommario"/>
+              <w:numPr>
+                <w:ilvl w:val="0"/>
+                <w:numId w:val="0"/>
+              </w:numPr>
+            </w:pPr>
+            <w:r>
+              <w:t>Output</w:t>
+            </w:r>
+          </w:p>
+        </w:tc>
+        <w:tc>
+          <w:tcPr>
+            <w:tcW w:w="4814" w:type="dxa"/>
+          </w:tcPr>
+          <w:p>
+            <w:pPr>
+              <w:pStyle w:val="StileSommario"/>
+              <w:numPr>
+                <w:ilvl w:val="0"/>
+                <w:numId w:val="0"/>
+              </w:numPr>
+              <w:rPr>
+                <w:b w:val="0"/>
+              </w:rPr>
+            </w:pPr>
+            <w:r>
+              <w:rPr>
+                <w:b w:val="0"/>
+              </w:rPr>
+              <w:t>F</w:t>
+            </w:r>
+            <w:r>
+              <w:rPr>
+                <w:b w:val="0"/>
+              </w:rPr>
+              <w:t>ile video</w:t>
+            </w:r>
+            <w:r>
+              <w:rPr>
+                <w:b w:val="0"/>
+              </w:rPr>
+              <w:t xml:space="preserve"> caricato e salvato nel database.</w:t>
+            </w:r>
+          </w:p>
+        </w:tc>
+      </w:tr>
+    </w:tbl>
+    <w:p>
+      <w:pPr>
+        <w:rPr>
+          <w:rFonts w:ascii="Arial" w:hAnsi="Arial" w:cs="Arial"/>
+          <w:b/>
+          <w:sz w:val="20"/>
+          <w:szCs w:val="20"/>
+          <w:lang w:eastAsia="it-IT"/>
+        </w:rPr>
+      </w:pPr>
+    </w:p>
+    <w:tbl>
+      <w:tblPr>
+        <w:tblStyle w:val="Grigliatabella"/>
+        <w:tblW w:w="0" w:type="auto"/>
+        <w:tblInd w:w="360" w:type="dxa"/>
+        <w:tblLook w:val="04A0" w:firstRow="1" w:lastRow="0" w:firstColumn="1" w:lastColumn="0" w:noHBand="0" w:noVBand="1"/>
+      </w:tblPr>
+      <w:tblGrid>
+        <w:gridCol w:w="4624"/>
+        <w:gridCol w:w="4644"/>
+      </w:tblGrid>
+      <w:tr>
+        <w:tc>
+          <w:tcPr>
+            <w:tcW w:w="4814" w:type="dxa"/>
+          </w:tcPr>
+          <w:p>
+            <w:pPr>
+              <w:pStyle w:val="StileSommario"/>
+              <w:numPr>
+                <w:ilvl w:val="0"/>
+                <w:numId w:val="0"/>
+              </w:numPr>
+            </w:pPr>
+            <w:r>
+              <w:t>Id</w:t>
+            </w:r>
+          </w:p>
+        </w:tc>
+        <w:tc>
+          <w:tcPr>
+            <w:tcW w:w="4814" w:type="dxa"/>
+          </w:tcPr>
+          <w:p>
+            <w:pPr>
+              <w:pStyle w:val="StileSommario"/>
+              <w:numPr>
+                <w:ilvl w:val="0"/>
+                <w:numId w:val="0"/>
+              </w:numPr>
+              <w:rPr>
+                <w:b w:val="0"/>
+              </w:rPr>
+            </w:pPr>
+            <w:r>
+              <w:rPr>
+                <w:b w:val="0"/>
+              </w:rPr>
+              <w:t>RF</w:t>
+            </w:r>
+            <w:r>
+              <w:rPr>
+                <w:b w:val="0"/>
+              </w:rPr>
+              <w:t>-002</w:t>
+            </w:r>
+          </w:p>
+        </w:tc>
+      </w:tr>
+      <w:tr>
+        <w:tc>
+          <w:tcPr>
+            <w:tcW w:w="4814" w:type="dxa"/>
+          </w:tcPr>
+          <w:p>
+            <w:pPr>
+              <w:pStyle w:val="StileSommario"/>
+              <w:numPr>
+                <w:ilvl w:val="0"/>
+                <w:numId w:val="0"/>
+              </w:numPr>
+            </w:pPr>
+            <w:r>
+              <w:lastRenderedPageBreak/>
+              <w:t>Nome</w:t>
+            </w:r>
+          </w:p>
+        </w:tc>
+        <w:tc>
+          <w:tcPr>
+            <w:tcW w:w="4814" w:type="dxa"/>
+          </w:tcPr>
+          <w:p>
+            <w:pPr>
+              <w:pStyle w:val="StileSommario"/>
+              <w:numPr>
+                <w:ilvl w:val="0"/>
+                <w:numId w:val="0"/>
+              </w:numPr>
+              <w:rPr>
+                <w:b w:val="0"/>
+              </w:rPr>
+            </w:pPr>
+            <w:r>
+              <w:rPr>
+                <w:b w:val="0"/>
+              </w:rPr>
+              <w:t>Catalogazione degli elementi mediante codice a barre</w:t>
+            </w:r>
+          </w:p>
+        </w:tc>
+      </w:tr>
+      <w:tr>
+        <w:tc>
+          <w:tcPr>
+            <w:tcW w:w="4814" w:type="dxa"/>
+          </w:tcPr>
+          <w:p>
+            <w:pPr>
+              <w:pStyle w:val="StileSommario"/>
+              <w:numPr>
+                <w:ilvl w:val="0"/>
+                <w:numId w:val="0"/>
+              </w:numPr>
+            </w:pPr>
+            <w:r>
+              <w:t>Priorità</w:t>
+            </w:r>
+          </w:p>
+        </w:tc>
+        <w:tc>
+          <w:tcPr>
+            <w:tcW w:w="4814" w:type="dxa"/>
+          </w:tcPr>
+          <w:p>
+            <w:pPr>
+              <w:pStyle w:val="StileSommario"/>
+              <w:numPr>
+                <w:ilvl w:val="0"/>
+                <w:numId w:val="0"/>
+              </w:numPr>
+              <w:rPr>
+                <w:b w:val="0"/>
+              </w:rPr>
+            </w:pPr>
+            <w:r>
+              <w:rPr>
+                <w:b w:val="0"/>
+              </w:rPr>
+              <w:t>1</w:t>
+            </w:r>
+          </w:p>
+        </w:tc>
+      </w:tr>
+      <w:tr>
+        <w:tc>
+          <w:tcPr>
+            <w:tcW w:w="4814" w:type="dxa"/>
+          </w:tcPr>
+          <w:p>
+            <w:pPr>
+              <w:pStyle w:val="StileSommario"/>
+              <w:numPr>
+                <w:ilvl w:val="0"/>
+                <w:numId w:val="0"/>
+              </w:numPr>
+            </w:pPr>
+            <w:r>
+              <w:t>Versione</w:t>
+            </w:r>
+          </w:p>
+        </w:tc>
+        <w:tc>
+          <w:tcPr>
+            <w:tcW w:w="4814" w:type="dxa"/>
+          </w:tcPr>
+          <w:p>
+            <w:pPr>
+              <w:pStyle w:val="StileSommario"/>
+              <w:numPr>
+                <w:ilvl w:val="0"/>
+                <w:numId w:val="0"/>
+              </w:numPr>
+              <w:rPr>
+                <w:b w:val="0"/>
+              </w:rPr>
+            </w:pPr>
+            <w:r>
+              <w:rPr>
+                <w:b w:val="0"/>
+              </w:rPr>
+              <w:t>1</w:t>
+            </w:r>
+          </w:p>
+        </w:tc>
+      </w:tr>
+      <w:tr>
+        <w:tc>
+          <w:tcPr>
+            <w:tcW w:w="4814" w:type="dxa"/>
+          </w:tcPr>
+          <w:p>
+            <w:pPr>
+              <w:pStyle w:val="StileSommario"/>
+              <w:numPr>
+                <w:ilvl w:val="0"/>
+                <w:numId w:val="0"/>
+              </w:numPr>
+            </w:pPr>
+            <w:r>
+              <w:t>Note</w:t>
+            </w:r>
+          </w:p>
+        </w:tc>
+        <w:tc>
+          <w:tcPr>
+            <w:tcW w:w="4814" w:type="dxa"/>
+          </w:tcPr>
+          <w:p>
+            <w:pPr>
+              <w:pStyle w:val="StileSommario"/>
+              <w:numPr>
+                <w:ilvl w:val="0"/>
+                <w:numId w:val="0"/>
+              </w:numPr>
+              <w:rPr>
+                <w:b w:val="0"/>
+              </w:rPr>
+            </w:pPr>
+            <w:r>
+              <w:rPr>
+                <w:b w:val="0"/>
+              </w:rPr>
+              <w:t>L’utente deve aver effettuato il login.</w:t>
+            </w:r>
+          </w:p>
+        </w:tc>
+      </w:tr>
+      <w:tr>
+        <w:tc>
+          <w:tcPr>
+            <w:tcW w:w="4814" w:type="dxa"/>
+          </w:tcPr>
+          <w:p>
+            <w:pPr>
+              <w:pStyle w:val="StileSommario"/>
+              <w:numPr>
+                <w:ilvl w:val="0"/>
+                <w:numId w:val="0"/>
+              </w:numPr>
+            </w:pPr>
+            <w:r>
+              <w:t>Input</w:t>
+            </w:r>
+          </w:p>
+        </w:tc>
+        <w:tc>
+          <w:tcPr>
+            <w:tcW w:w="4814" w:type="dxa"/>
+          </w:tcPr>
+          <w:p>
+            <w:pPr>
+              <w:pStyle w:val="StileSommario"/>
+              <w:numPr>
+                <w:ilvl w:val="0"/>
+                <w:numId w:val="0"/>
+              </w:numPr>
+              <w:rPr>
+                <w:b w:val="0"/>
+              </w:rPr>
+            </w:pPr>
+            <w:r>
+              <w:rPr>
+                <w:b w:val="0"/>
+              </w:rPr>
+              <w:t xml:space="preserve">Maschera di </w:t>
+            </w:r>
+            <w:r>
+              <w:rPr>
+                <w:b w:val="0"/>
+              </w:rPr>
+              <w:t>ricerca dell’elemento.</w:t>
+            </w:r>
+          </w:p>
+        </w:tc>
+      </w:tr>
+      <w:tr>
+        <w:tc>
+          <w:tcPr>
+            <w:tcW w:w="4814" w:type="dxa"/>
+          </w:tcPr>
+          <w:p>
+            <w:pPr>
+              <w:pStyle w:val="StileSommario"/>
+              <w:numPr>
+                <w:ilvl w:val="0"/>
+                <w:numId w:val="0"/>
+              </w:numPr>
+            </w:pPr>
+            <w:r>
+              <w:t>Processo</w:t>
+            </w:r>
+          </w:p>
+        </w:tc>
+        <w:tc>
+          <w:tcPr>
+            <w:tcW w:w="4814" w:type="dxa"/>
+          </w:tcPr>
+          <w:p>
+            <w:pPr>
+              <w:pStyle w:val="StileSommario"/>
+              <w:numPr>
+                <w:ilvl w:val="0"/>
+                <w:numId w:val="0"/>
+              </w:numPr>
+              <w:rPr>
+                <w:b w:val="0"/>
+              </w:rPr>
+            </w:pPr>
+            <w:r>
+              <w:rPr>
+                <w:b w:val="0"/>
+              </w:rPr>
+              <w:t xml:space="preserve">L’utente inserisce il </w:t>
+            </w:r>
+            <w:r>
+              <w:rPr>
+                <w:b w:val="0"/>
+              </w:rPr>
+              <w:t>numero univoco del codice a barre, se corrisponde a uno o più codici a barre, vengono visualizzati.</w:t>
+            </w:r>
+          </w:p>
+        </w:tc>
+      </w:tr>
+      <w:tr>
+        <w:tc>
+          <w:tcPr>
+            <w:tcW w:w="4814" w:type="dxa"/>
+          </w:tcPr>
+          <w:p>
+            <w:pPr>
+              <w:pStyle w:val="StileSommario"/>
+              <w:numPr>
+                <w:ilvl w:val="0"/>
+                <w:numId w:val="0"/>
+              </w:numPr>
+            </w:pPr>
+            <w:r>
+              <w:t>Output</w:t>
+            </w:r>
+          </w:p>
+        </w:tc>
+        <w:tc>
+          <w:tcPr>
+            <w:tcW w:w="4814" w:type="dxa"/>
+          </w:tcPr>
+          <w:p>
+            <w:pPr>
+              <w:pStyle w:val="StileSommario"/>
+              <w:numPr>
+                <w:ilvl w:val="0"/>
+                <w:numId w:val="0"/>
+              </w:numPr>
+              <w:rPr>
+                <w:b w:val="0"/>
+              </w:rPr>
+            </w:pPr>
+            <w:r>
+              <w:rPr>
+                <w:b w:val="0"/>
+              </w:rPr>
+              <w:t>Gli elementi con il numero univoco del codice a barre inserito dall’utente.</w:t>
+            </w:r>
+          </w:p>
+        </w:tc>
+      </w:tr>
+    </w:tbl>
+    <w:p>
+      <w:pPr>
+        <w:rPr>
+          <w:rFonts w:ascii="Arial" w:hAnsi="Arial" w:cs="Arial"/>
+          <w:b/>
+          <w:sz w:val="20"/>
+          <w:szCs w:val="20"/>
+          <w:lang w:eastAsia="it-IT"/>
+        </w:rPr>
+      </w:pPr>
+    </w:p>
+    <w:tbl>
+      <w:tblPr>
+        <w:tblStyle w:val="Grigliatabella"/>
+        <w:tblW w:w="0" w:type="auto"/>
+        <w:tblInd w:w="360" w:type="dxa"/>
+        <w:tblLook w:val="04A0" w:firstRow="1" w:lastRow="0" w:firstColumn="1" w:lastColumn="0" w:noHBand="0" w:noVBand="1"/>
+      </w:tblPr>
+      <w:tblGrid>
+        <w:gridCol w:w="4624"/>
+        <w:gridCol w:w="4644"/>
+      </w:tblGrid>
+      <w:tr>
+        <w:tc>
+          <w:tcPr>
+            <w:tcW w:w="4814" w:type="dxa"/>
+          </w:tcPr>
+          <w:p>
+            <w:pPr>
+              <w:pStyle w:val="StileSommario"/>
+              <w:numPr>
+                <w:ilvl w:val="0"/>
+                <w:numId w:val="0"/>
+              </w:numPr>
+            </w:pPr>
+            <w:r>
+              <w:t>Id</w:t>
+            </w:r>
+          </w:p>
+        </w:tc>
+        <w:tc>
+          <w:tcPr>
+            <w:tcW w:w="4814" w:type="dxa"/>
+          </w:tcPr>
+          <w:p>
+            <w:pPr>
+              <w:pStyle w:val="StileSommario"/>
+              <w:numPr>
+                <w:ilvl w:val="0"/>
+                <w:numId w:val="0"/>
+              </w:numPr>
+              <w:rPr>
+                <w:b w:val="0"/>
+              </w:rPr>
+            </w:pPr>
+            <w:r>
+              <w:rPr>
+                <w:b w:val="0"/>
+              </w:rPr>
+              <w:t>RF-001</w:t>
+            </w:r>
+          </w:p>
+        </w:tc>
+      </w:tr>
+      <w:tr>
+        <w:tc>
+          <w:tcPr>
+            <w:tcW w:w="4814" w:type="dxa"/>
+          </w:tcPr>
+          <w:p>
+            <w:pPr>
+              <w:pStyle w:val="StileSommario"/>
+              <w:numPr>
+                <w:ilvl w:val="0"/>
+                <w:numId w:val="0"/>
+              </w:numPr>
+            </w:pPr>
+            <w:r>
+              <w:t>Nome</w:t>
+            </w:r>
+          </w:p>
+        </w:tc>
+        <w:tc>
+          <w:tcPr>
+            <w:tcW w:w="4814" w:type="dxa"/>
+          </w:tcPr>
+          <w:p>
+            <w:pPr>
+              <w:pStyle w:val="StileSommario"/>
+              <w:numPr>
+                <w:ilvl w:val="0"/>
+                <w:numId w:val="0"/>
+              </w:numPr>
+              <w:rPr>
+                <w:b w:val="0"/>
+              </w:rPr>
+            </w:pPr>
+            <w:r>
+              <w:rPr>
+                <w:b w:val="0"/>
+              </w:rPr>
+              <w:t xml:space="preserve">Catalogazione </w:t>
+            </w:r>
+            <w:r>
+              <w:rPr>
+                <w:b w:val="0"/>
+              </w:rPr>
+              <w:t>degli elementi lego del laboratorio di robotica</w:t>
+            </w:r>
+          </w:p>
+        </w:tc>
+      </w:tr>
+      <w:tr>
+        <w:tc>
+          <w:tcPr>
+            <w:tcW w:w="4814" w:type="dxa"/>
+          </w:tcPr>
+          <w:p>
+            <w:pPr>
+              <w:pStyle w:val="StileSommario"/>
+              <w:numPr>
+                <w:ilvl w:val="0"/>
+                <w:numId w:val="0"/>
+              </w:numPr>
+            </w:pPr>
+            <w:r>
+              <w:t>Priorità</w:t>
+            </w:r>
+          </w:p>
+        </w:tc>
+        <w:tc>
+          <w:tcPr>
+            <w:tcW w:w="4814" w:type="dxa"/>
+          </w:tcPr>
+          <w:p>
+            <w:pPr>
+              <w:pStyle w:val="StileSommario"/>
+              <w:numPr>
+                <w:ilvl w:val="0"/>
+                <w:numId w:val="0"/>
+              </w:numPr>
+              <w:rPr>
+                <w:b w:val="0"/>
+              </w:rPr>
+            </w:pPr>
+            <w:r>
+              <w:rPr>
+                <w:b w:val="0"/>
+              </w:rPr>
+              <w:t>1</w:t>
+            </w:r>
+          </w:p>
+        </w:tc>
+      </w:tr>
+      <w:tr>
+        <w:tc>
+          <w:tcPr>
+            <w:tcW w:w="4814" w:type="dxa"/>
+          </w:tcPr>
+          <w:p>
+            <w:pPr>
+              <w:pStyle w:val="StileSommario"/>
+              <w:numPr>
+                <w:ilvl w:val="0"/>
+                <w:numId w:val="0"/>
+              </w:numPr>
+            </w:pPr>
+            <w:r>
+              <w:t>Versione</w:t>
+            </w:r>
+          </w:p>
+        </w:tc>
+        <w:tc>
+          <w:tcPr>
+            <w:tcW w:w="4814" w:type="dxa"/>
+          </w:tcPr>
+          <w:p>
+            <w:pPr>
+              <w:pStyle w:val="StileSommario"/>
+              <w:numPr>
+                <w:ilvl w:val="0"/>
+                <w:numId w:val="0"/>
+              </w:numPr>
+              <w:rPr>
+                <w:b w:val="0"/>
+              </w:rPr>
+            </w:pPr>
+            <w:r>
+              <w:rPr>
+                <w:b w:val="0"/>
+              </w:rPr>
+              <w:t>1</w:t>
+            </w:r>
+          </w:p>
+        </w:tc>
+      </w:tr>
+      <w:tr>
+        <w:tc>
+          <w:tcPr>
+            <w:tcW w:w="4814" w:type="dxa"/>
+          </w:tcPr>
+          <w:p>
+            <w:pPr>
+              <w:pStyle w:val="StileSommario"/>
+              <w:numPr>
+                <w:ilvl w:val="0"/>
+                <w:numId w:val="0"/>
+              </w:numPr>
+            </w:pPr>
+            <w:r>
+              <w:t>Note</w:t>
+            </w:r>
+          </w:p>
+        </w:tc>
+        <w:tc>
+          <w:tcPr>
+            <w:tcW w:w="4814" w:type="dxa"/>
+          </w:tcPr>
+          <w:p>
+            <w:pPr>
+              <w:pStyle w:val="StileSommario"/>
+              <w:numPr>
+                <w:ilvl w:val="0"/>
+                <w:numId w:val="0"/>
+              </w:numPr>
+              <w:rPr>
+                <w:b w:val="0"/>
+              </w:rPr>
+            </w:pPr>
+            <w:r>
+              <w:rPr>
+                <w:b w:val="0"/>
+              </w:rPr>
+              <w:t>L’utente deve aver effettuato il login.</w:t>
+            </w:r>
+          </w:p>
+        </w:tc>
+      </w:tr>
+      <w:tr>
+        <w:tc>
+          <w:tcPr>
+            <w:tcW w:w="4814" w:type="dxa"/>
+          </w:tcPr>
+          <w:p>
+            <w:pPr>
+              <w:pStyle w:val="StileSommario"/>
+              <w:numPr>
+                <w:ilvl w:val="0"/>
+                <w:numId w:val="0"/>
+              </w:numPr>
+            </w:pPr>
+            <w:r>
+              <w:t>Input</w:t>
+            </w:r>
+          </w:p>
+        </w:tc>
+        <w:tc>
+          <w:tcPr>
+            <w:tcW w:w="4814" w:type="dxa"/>
+          </w:tcPr>
+          <w:p>
+            <w:pPr>
+              <w:pStyle w:val="StileSommario"/>
+              <w:numPr>
+                <w:ilvl w:val="0"/>
+                <w:numId w:val="0"/>
+              </w:numPr>
+              <w:rPr>
+                <w:b w:val="0"/>
+              </w:rPr>
+            </w:pPr>
+            <w:r>
+              <w:rPr>
+                <w:b w:val="0"/>
+              </w:rPr>
+              <w:t>Maschera di ricerca dell’elemento.</w:t>
+            </w:r>
+          </w:p>
+        </w:tc>
+      </w:tr>
+      <w:tr>
+        <w:tc>
+          <w:tcPr>
+            <w:tcW w:w="4814" w:type="dxa"/>
+          </w:tcPr>
+          <w:p>
+            <w:pPr>
+              <w:pStyle w:val="StileSommario"/>
+              <w:numPr>
+                <w:ilvl w:val="0"/>
+                <w:numId w:val="0"/>
+              </w:numPr>
+            </w:pPr>
+            <w:r>
+              <w:t>Processo</w:t>
+            </w:r>
+          </w:p>
+        </w:tc>
+        <w:tc>
+          <w:tcPr>
+            <w:tcW w:w="4814" w:type="dxa"/>
+          </w:tcPr>
+          <w:p>
+            <w:pPr>
+              <w:pStyle w:val="StileSommario"/>
+              <w:numPr>
+                <w:ilvl w:val="0"/>
+                <w:numId w:val="0"/>
+              </w:numPr>
+              <w:rPr>
+                <w:b w:val="0"/>
+              </w:rPr>
+            </w:pPr>
+            <w:r>
+              <w:rPr>
+                <w:b w:val="0"/>
+              </w:rPr>
+              <w:t>L’utente può cercare i pezzi lego presenti nell’aula di robotica mediante la maschera di ricerca.</w:t>
+            </w:r>
+          </w:p>
+        </w:tc>
+      </w:tr>
+      <w:tr>
+        <w:tc>
+          <w:tcPr>
+            <w:tcW w:w="4814" w:type="dxa"/>
+          </w:tcPr>
+          <w:p>
+            <w:pPr>
+              <w:pStyle w:val="StileSommario"/>
+              <w:numPr>
+                <w:ilvl w:val="0"/>
+                <w:numId w:val="0"/>
+              </w:numPr>
+            </w:pPr>
+            <w:r>
+              <w:t>Output</w:t>
+            </w:r>
+          </w:p>
+        </w:tc>
+        <w:tc>
+          <w:tcPr>
+            <w:tcW w:w="4814" w:type="dxa"/>
+          </w:tcPr>
+          <w:p>
+            <w:pPr>
+              <w:pStyle w:val="StileSommario"/>
+              <w:numPr>
+                <w:ilvl w:val="0"/>
+                <w:numId w:val="0"/>
+              </w:numPr>
+              <w:rPr>
+                <w:b w:val="0"/>
+              </w:rPr>
+            </w:pPr>
+            <w:r>
+              <w:rPr>
+                <w:b w:val="0"/>
+              </w:rPr>
+              <w:t>Gli elementi lego ricercati.</w:t>
+            </w:r>
+          </w:p>
+        </w:tc>
+      </w:tr>
+    </w:tbl>
+    <w:p>
+      <w:pPr>
+        <w:rPr>
+          <w:rFonts w:ascii="Arial" w:hAnsi="Arial" w:cs="Arial"/>
+          <w:b/>
+          <w:sz w:val="20"/>
+          <w:szCs w:val="20"/>
+          <w:lang w:eastAsia="it-IT"/>
+        </w:rPr>
+      </w:pPr>
+    </w:p>
     <w:p>
       <w:pPr>
         <w:rPr>
@@ -1731,6 +3252,14 @@
           <w:szCs w:val="20"/>
           <w:lang w:eastAsia="it-IT"/>
         </w:rPr>
+        <w:sectPr>
+          <w:headerReference w:type="default" r:id="rId8"/>
+          <w:footerReference w:type="default" r:id="rId9"/>
+          <w:pgSz w:w="11906" w:h="16838"/>
+          <w:pgMar w:top="1417" w:right="1134" w:bottom="1134" w:left="1134" w:header="708" w:footer="708" w:gutter="0"/>
+          <w:cols w:space="708"/>
+          <w:docGrid w:linePitch="360"/>
+        </w:sectPr>
       </w:pPr>
       <w:proofErr w:type="spellStart"/>
       <w:r>
@@ -1811,6 +3340,71 @@
           <w:lang w:eastAsia="it-IT"/>
         </w:rPr>
       </w:pPr>
+      <w:r>
+        <w:rPr>
+          <w:rFonts w:ascii="Arial" w:hAnsi="Arial" w:cs="Arial"/>
+          <w:b/>
+          <w:noProof/>
+          <w:sz w:val="20"/>
+          <w:szCs w:val="20"/>
+          <w:lang w:eastAsia="it-CH"/>
+        </w:rPr>
+        <w:drawing>
+          <wp:anchor distT="0" distB="0" distL="114300" distR="114300" simplePos="0" relativeHeight="251658240" behindDoc="0" locked="0" layoutInCell="1" allowOverlap="1" wp14:anchorId="503DB52C" wp14:editId="6A5C41F5">
+            <wp:simplePos x="0" y="0"/>
+            <wp:positionH relativeFrom="margin">
+              <wp:align>center</wp:align>
+            </wp:positionH>
+            <wp:positionV relativeFrom="margin">
+              <wp:posOffset>1073785</wp:posOffset>
+            </wp:positionV>
+            <wp:extent cx="9832975" cy="3190240"/>
+            <wp:effectExtent l="0" t="0" r="0" b="0"/>
+            <wp:wrapTopAndBottom/>
+            <wp:docPr id="2" name="Immagine 2"/>
+            <wp:cNvGraphicFramePr>
+              <a:graphicFrameLocks xmlns:a="http://schemas.openxmlformats.org/drawingml/2006/main" noChangeAspect="1"/>
+            </wp:cNvGraphicFramePr>
+            <a:graphic xmlns:a="http://schemas.openxmlformats.org/drawingml/2006/main">
+              <a:graphicData uri="http://schemas.openxmlformats.org/drawingml/2006/picture">
+                <pic:pic xmlns:pic="http://schemas.openxmlformats.org/drawingml/2006/picture">
+                  <pic:nvPicPr>
+                    <pic:cNvPr id="2" name="Gantt_Preventivo.png"/>
+                    <pic:cNvPicPr/>
+                  </pic:nvPicPr>
+                  <pic:blipFill>
+                    <a:blip r:embed="rId10" cstate="print">
+                      <a:extLst>
+                        <a:ext uri="{28A0092B-C50C-407E-A947-70E740481C1C}">
+                          <a14:useLocalDpi xmlns:a14="http://schemas.microsoft.com/office/drawing/2010/main" val="0"/>
+                        </a:ext>
+                      </a:extLst>
+                    </a:blip>
+                    <a:stretch>
+                      <a:fillRect/>
+                    </a:stretch>
+                  </pic:blipFill>
+                  <pic:spPr>
+                    <a:xfrm>
+                      <a:off x="0" y="0"/>
+                      <a:ext cx="9832975" cy="3190240"/>
+                    </a:xfrm>
+                    <a:prstGeom prst="rect">
+                      <a:avLst/>
+                    </a:prstGeom>
+                  </pic:spPr>
+                </pic:pic>
+              </a:graphicData>
+            </a:graphic>
+            <wp14:sizeRelH relativeFrom="page">
+              <wp14:pctWidth>0</wp14:pctWidth>
+            </wp14:sizeRelH>
+            <wp14:sizeRelV relativeFrom="page">
+              <wp14:pctHeight>0</wp14:pctHeight>
+            </wp14:sizeRelV>
+          </wp:anchor>
+        </w:drawing>
+      </w:r>
     </w:p>
     <w:p>
       <w:pPr>
@@ -1825,10 +3419,8 @@
       <w:bookmarkEnd w:id="16"/>
     </w:p>
     <w:sectPr>
-      <w:headerReference w:type="default" r:id="rId8"/>
-      <w:footerReference w:type="default" r:id="rId9"/>
-      <w:pgSz w:w="11906" w:h="16838"/>
-      <w:pgMar w:top="1417" w:right="1134" w:bottom="1134" w:left="1134" w:header="708" w:footer="708" w:gutter="0"/>
+      <w:pgSz w:w="16838" w:h="11906" w:orient="landscape"/>
+      <w:pgMar w:top="1134" w:right="1417" w:bottom="1134" w:left="1134" w:header="708" w:footer="708" w:gutter="0"/>
       <w:cols w:space="708"/>
       <w:docGrid w:linePitch="360"/>
     </w:sectPr>
@@ -1973,7 +3565,7 @@
               <wp:inline distT="0" distB="0" distL="0" distR="0">
                 <wp:extent cx="607060" cy="607060"/>
                 <wp:effectExtent l="0" t="0" r="2540" b="2540"/>
-                <wp:docPr id="1" name="Immagine 1"/>
+                <wp:docPr id="3" name="Immagine 3"/>
                 <wp:cNvGraphicFramePr>
                   <a:graphicFrameLocks xmlns:a="http://schemas.openxmlformats.org/drawingml/2006/main" noChangeAspect="1"/>
                 </wp:cNvGraphicFramePr>
@@ -2114,7 +3706,7 @@
               <w:noProof/>
               <w:snapToGrid w:val="0"/>
             </w:rPr>
-            <w:t>3</w:t>
+            <w:t>4</w:t>
           </w:r>
           <w:r>
             <w:rPr>
@@ -2157,7 +3749,7 @@
               <w:noProof/>
               <w:snapToGrid w:val="0"/>
             </w:rPr>
-            <w:t>3</w:t>
+            <w:t>5</w:t>
           </w:r>
           <w:r>
             <w:rPr>
@@ -3515,7 +5107,7 @@
 </file>
 
 <file path=customXml/itemProps1.xml><?xml version="1.0" encoding="utf-8"?>
-<ds:datastoreItem xmlns:ds="http://schemas.openxmlformats.org/officeDocument/2006/customXml" ds:itemID="{C7B19844-5E65-446C-BCB5-738F7CE47AB0}">
+<ds:datastoreItem xmlns:ds="http://schemas.openxmlformats.org/officeDocument/2006/customXml" ds:itemID="{A727A3A6-0346-43AC-AB80-8CA1E2B4BA6F}">
   <ds:schemaRefs>
     <ds:schemaRef ds:uri="http://schemas.openxmlformats.org/officeDocument/2006/bibliography"/>
   </ds:schemaRefs>

</xml_diff>